<commit_message>
chore: ajuste final das planilhas
TODO: averiguar porque o código não aceita motorização das UHEs e não anexa séries hidrológicas
</commit_message>
<xml_diff>
--- a/Pontos de inconsistência.docx
+++ b/Pontos de inconsistência.docx
@@ -9,15 +9,65 @@
     </w:p>
     <w:p>
       <w:r>
-        <w:t>- macro não consegue abrir o caminho da planilha</w:t>
+        <w:t xml:space="preserve">- </w:t>
+      </w:r>
+      <w:proofErr w:type="gramStart"/>
+      <w:r>
+        <w:t>macro</w:t>
+      </w:r>
+      <w:proofErr w:type="gramEnd"/>
+      <w:r>
+        <w:t xml:space="preserve"> não consegue abrir o caminho da planilha</w:t>
       </w:r>
     </w:p>
     <w:p>
       <w:r>
-        <w:t xml:space="preserve">- biblioteca </w:t>
-      </w:r>
-      <w:r>
-        <w:t>xlrd trabalha somente com arquivos .xls, diferente dos arquivos .xlsm presentes no projeto</w:t>
+        <w:t xml:space="preserve">- </w:t>
+      </w:r>
+      <w:proofErr w:type="gramStart"/>
+      <w:r>
+        <w:t>biblioteca</w:t>
+      </w:r>
+      <w:proofErr w:type="gramEnd"/>
+      <w:r>
+        <w:t xml:space="preserve"> </w:t>
+      </w:r>
+      <w:proofErr w:type="spellStart"/>
+      <w:r>
+        <w:t>xlrd</w:t>
+      </w:r>
+      <w:proofErr w:type="spellEnd"/>
+      <w:r>
+        <w:t xml:space="preserve"> trabalha somente com arquivos .</w:t>
+      </w:r>
+      <w:proofErr w:type="spellStart"/>
+      <w:r>
+        <w:t>xls</w:t>
+      </w:r>
+      <w:proofErr w:type="spellEnd"/>
+      <w:r>
+        <w:t>, diferente dos arquivos .</w:t>
+      </w:r>
+      <w:proofErr w:type="spellStart"/>
+      <w:r>
+        <w:t>xlsm</w:t>
+      </w:r>
+      <w:proofErr w:type="spellEnd"/>
+      <w:r>
+        <w:t xml:space="preserve"> presentes no projeto</w:t>
+      </w:r>
+    </w:p>
+    <w:p>
+      <w:r>
+        <w:t xml:space="preserve"> - </w:t>
+      </w:r>
+      <w:proofErr w:type="gramStart"/>
+      <w:r>
+        <w:t>código</w:t>
+      </w:r>
+      <w:proofErr w:type="gramEnd"/>
+      <w:r>
+        <w:t xml:space="preserve"> da classe UHE não aceita alguns inputs fora subsistema, existente e potência</w:t>
       </w:r>
     </w:p>
     <w:p/>
@@ -29,9 +79,27 @@
     </w:p>
     <w:p>
       <w:r>
-        <w:t>- valores presentes na aba “Series Eolicas”</w:t>
+        <w:t xml:space="preserve">- </w:t>
+      </w:r>
+      <w:proofErr w:type="gramStart"/>
+      <w:r>
+        <w:t>valores</w:t>
+      </w:r>
+      <w:proofErr w:type="gramEnd"/>
+      <w:r>
+        <w:t xml:space="preserve"> presentes na aba “Series </w:t>
+      </w:r>
+      <w:proofErr w:type="spellStart"/>
+      <w:r>
+        <w:t>Eolicas</w:t>
+      </w:r>
+      <w:proofErr w:type="spellEnd"/>
+      <w:r>
+        <w:t>”</w:t>
       </w:r>
     </w:p>
+    <w:p/>
+    <w:p/>
     <w:sectPr>
       <w:pgSz w:w="11906" w:h="16838"/>
       <w:pgMar w:top="1417" w:right="1701" w:bottom="1417" w:left="1701" w:header="708" w:footer="708" w:gutter="0"/>

</xml_diff>